<commit_message>
Prise en compte de la date dans les triggers des notes
</commit_message>
<xml_diff>
--- a/docs/ER.docx
+++ b/docs/ER.docx
@@ -266,8 +266,203 @@
       <w:r>
         <w:rPr>
           <w:noProof/>
+        </w:rPr>
+        <w:t>, date</w:t>
+      </w:r>
+      <w:r>
+        <w:rPr>
+          <w:noProof/>
+        </w:rPr>
+        <w:t>, note)</w:t>
+      </w:r>
+    </w:p>
+    <w:p>
+      <w:pPr>
+        <w:pStyle w:val="Sansinterligne"/>
+        <w:numPr>
+          <w:ilvl w:val="1"/>
+          <w:numId w:val="4"/>
+        </w:numPr>
+        <w:spacing w:line="360" w:lineRule="auto"/>
+        <w:rPr>
+          <w:noProof/>
+        </w:rPr>
+      </w:pPr>
+      <w:r>
+        <w:rPr>
+          <w:noProof/>
+        </w:rPr>
+        <w:t>Note</w:t>
+      </w:r>
+      <w:r>
+        <w:rPr>
+          <w:noProof/>
+        </w:rPr>
+        <w:t>Lieu</w:t>
+      </w:r>
+      <w:r>
+        <w:rPr>
+          <w:noProof/>
+        </w:rPr>
+        <w:t>.nom référence Lieu.nom</w:t>
+      </w:r>
+    </w:p>
+    <w:p>
+      <w:pPr>
+        <w:pStyle w:val="Sansinterligne"/>
+        <w:numPr>
+          <w:ilvl w:val="1"/>
+          <w:numId w:val="4"/>
+        </w:numPr>
+        <w:spacing w:line="360" w:lineRule="auto"/>
+        <w:rPr>
+          <w:noProof/>
+        </w:rPr>
+      </w:pPr>
+      <w:r>
+        <w:rPr>
+          <w:noProof/>
+        </w:rPr>
+        <w:t>Note</w:t>
+      </w:r>
+      <w:r>
+        <w:rPr>
+          <w:noProof/>
+        </w:rPr>
+        <w:t>Lieu</w:t>
+      </w:r>
+      <w:r>
+        <w:rPr>
+          <w:noProof/>
+        </w:rPr>
+        <w:t>.idUtilisateur référence Utilisateur.id</w:t>
+      </w:r>
+    </w:p>
+    <w:p>
+      <w:pPr>
+        <w:pStyle w:val="Sansinterligne"/>
+        <w:numPr>
+          <w:ilvl w:val="0"/>
+          <w:numId w:val="4"/>
+        </w:numPr>
+        <w:spacing w:line="360" w:lineRule="auto"/>
+        <w:rPr>
+          <w:noProof/>
+        </w:rPr>
+      </w:pPr>
+      <w:r>
+        <w:rPr>
+          <w:noProof/>
+        </w:rPr>
+        <w:t>Utilisateur_Concert (</w:t>
+      </w:r>
+      <w:r>
+        <w:rPr>
+          <w:noProof/>
           <w:u w:val="single"/>
         </w:rPr>
+        <w:t>idConcert, idUtilisateur</w:t>
+      </w:r>
+      <w:r>
+        <w:rPr>
+          <w:noProof/>
+        </w:rPr>
+        <w:t>)</w:t>
+      </w:r>
+    </w:p>
+    <w:p>
+      <w:pPr>
+        <w:pStyle w:val="Sansinterligne"/>
+        <w:numPr>
+          <w:ilvl w:val="1"/>
+          <w:numId w:val="4"/>
+        </w:numPr>
+        <w:spacing w:line="360" w:lineRule="auto"/>
+        <w:rPr>
+          <w:noProof/>
+        </w:rPr>
+      </w:pPr>
+      <w:r>
+        <w:rPr>
+          <w:noProof/>
+        </w:rPr>
+        <w:t>Utilisateur_Concert.idConcert référence Concert.id</w:t>
+      </w:r>
+    </w:p>
+    <w:p>
+      <w:pPr>
+        <w:pStyle w:val="Sansinterligne"/>
+        <w:numPr>
+          <w:ilvl w:val="1"/>
+          <w:numId w:val="4"/>
+        </w:numPr>
+        <w:spacing w:line="360" w:lineRule="auto"/>
+        <w:rPr>
+          <w:noProof/>
+        </w:rPr>
+      </w:pPr>
+      <w:r>
+        <w:rPr>
+          <w:noProof/>
+        </w:rPr>
+        <w:t>Utilisateur_Concert.idUtilisateur référence Utilisateur.id</w:t>
+      </w:r>
+    </w:p>
+    <w:p>
+      <w:pPr>
+        <w:pStyle w:val="Sansinterligne"/>
+        <w:numPr>
+          <w:ilvl w:val="0"/>
+          <w:numId w:val="4"/>
+        </w:numPr>
+        <w:spacing w:line="360" w:lineRule="auto"/>
+        <w:rPr>
+          <w:noProof/>
+        </w:rPr>
+      </w:pPr>
+      <w:r>
+        <w:rPr>
+          <w:noProof/>
+        </w:rPr>
+        <w:t>Note</w:t>
+      </w:r>
+      <w:r>
+        <w:rPr>
+          <w:noProof/>
+        </w:rPr>
+        <w:t>Utilisateur</w:t>
+      </w:r>
+      <w:r>
+        <w:rPr>
+          <w:noProof/>
+        </w:rPr>
+        <w:t xml:space="preserve"> (</w:t>
+      </w:r>
+      <w:r>
+        <w:rPr>
+          <w:noProof/>
+          <w:u w:val="single"/>
+        </w:rPr>
+        <w:t>idConcert</w:t>
+      </w:r>
+      <w:r>
+        <w:rPr>
+          <w:noProof/>
+          <w:u w:val="single"/>
+        </w:rPr>
+        <w:t>, id</w:t>
+      </w:r>
+      <w:r>
+        <w:rPr>
+          <w:noProof/>
+          <w:u w:val="single"/>
+        </w:rPr>
+        <w:t>Utilisateur</w:t>
+      </w:r>
+      <w:r>
+        <w:rPr>
+          <w:noProof/>
+        </w:rPr>
         <w:t>, date</w:t>
       </w:r>
       <w:r>
@@ -299,13 +494,13 @@
         <w:rPr>
           <w:noProof/>
         </w:rPr>
-        <w:t>Lieu</w:t>
-      </w:r>
-      <w:r>
-        <w:rPr>
-          <w:noProof/>
-        </w:rPr>
-        <w:t>.nom référence Lieu.nom</w:t>
+        <w:t>Utilisateur</w:t>
+      </w:r>
+      <w:r>
+        <w:rPr>
+          <w:noProof/>
+        </w:rPr>
+        <w:t>.idConcert référence Concert.id</w:t>
       </w:r>
     </w:p>
     <w:p>
@@ -330,7 +525,7 @@
         <w:rPr>
           <w:noProof/>
         </w:rPr>
-        <w:t>Lieu</w:t>
+        <w:t>Utilisateur</w:t>
       </w:r>
       <w:r>
         <w:rPr>
@@ -355,58 +550,20 @@
         <w:rPr>
           <w:noProof/>
         </w:rPr>
-        <w:t>Utilisateur_Concert (</w:t>
+        <w:t>Artiste (</w:t>
       </w:r>
       <w:r>
         <w:rPr>
           <w:noProof/>
           <w:u w:val="single"/>
         </w:rPr>
-        <w:t>idConcert, idUtilisateur</w:t>
-      </w:r>
-      <w:r>
-        <w:rPr>
-          <w:noProof/>
-        </w:rPr>
-        <w:t>)</w:t>
-      </w:r>
-    </w:p>
-    <w:p>
-      <w:pPr>
-        <w:pStyle w:val="Sansinterligne"/>
-        <w:numPr>
-          <w:ilvl w:val="1"/>
-          <w:numId w:val="4"/>
-        </w:numPr>
-        <w:spacing w:line="360" w:lineRule="auto"/>
-        <w:rPr>
-          <w:noProof/>
-        </w:rPr>
-      </w:pPr>
-      <w:r>
-        <w:rPr>
-          <w:noProof/>
-        </w:rPr>
-        <w:t>Utilisateur_Concert.idConcert référence Concert.id</w:t>
-      </w:r>
-    </w:p>
-    <w:p>
-      <w:pPr>
-        <w:pStyle w:val="Sansinterligne"/>
-        <w:numPr>
-          <w:ilvl w:val="1"/>
-          <w:numId w:val="4"/>
-        </w:numPr>
-        <w:spacing w:line="360" w:lineRule="auto"/>
-        <w:rPr>
-          <w:noProof/>
-        </w:rPr>
-      </w:pPr>
-      <w:r>
-        <w:rPr>
-          <w:noProof/>
-        </w:rPr>
-        <w:t>Utilisateur_Concert.idUtilisateur référence Utilisateur.id</w:t>
+        <w:t>id</w:t>
+      </w:r>
+      <w:r>
+        <w:rPr>
+          <w:noProof/>
+        </w:rPr>
+        <w:t>, nomScène)</w:t>
       </w:r>
     </w:p>
     <w:p>
@@ -425,185 +582,20 @@
         <w:rPr>
           <w:noProof/>
         </w:rPr>
-        <w:t>Note</w:t>
-      </w:r>
-      <w:r>
-        <w:rPr>
-          <w:noProof/>
-        </w:rPr>
-        <w:t>Utilisateur</w:t>
-      </w:r>
-      <w:r>
-        <w:rPr>
-          <w:noProof/>
-        </w:rPr>
-        <w:t xml:space="preserve"> (</w:t>
+        <w:t>NoteArtiste (</w:t>
       </w:r>
       <w:r>
         <w:rPr>
           <w:noProof/>
           <w:u w:val="single"/>
         </w:rPr>
-        <w:t>idConcert</w:t>
-      </w:r>
-      <w:r>
-        <w:rPr>
-          <w:noProof/>
-          <w:u w:val="single"/>
-        </w:rPr>
-        <w:t>, id</w:t>
-      </w:r>
-      <w:r>
-        <w:rPr>
-          <w:noProof/>
-          <w:u w:val="single"/>
-        </w:rPr>
-        <w:t>Utilisateur</w:t>
-      </w:r>
-      <w:r>
-        <w:rPr>
-          <w:noProof/>
-          <w:u w:val="single"/>
+        <w:t>idArtiste, idUtilisateur</w:t>
+      </w:r>
+      <w:r>
+        <w:rPr>
+          <w:noProof/>
         </w:rPr>
         <w:t>, date</w:t>
-      </w:r>
-      <w:r>
-        <w:rPr>
-          <w:noProof/>
-        </w:rPr>
-        <w:t>, note)</w:t>
-      </w:r>
-    </w:p>
-    <w:p>
-      <w:pPr>
-        <w:pStyle w:val="Sansinterligne"/>
-        <w:numPr>
-          <w:ilvl w:val="1"/>
-          <w:numId w:val="4"/>
-        </w:numPr>
-        <w:spacing w:line="360" w:lineRule="auto"/>
-        <w:rPr>
-          <w:noProof/>
-        </w:rPr>
-      </w:pPr>
-      <w:r>
-        <w:rPr>
-          <w:noProof/>
-        </w:rPr>
-        <w:t>Note</w:t>
-      </w:r>
-      <w:r>
-        <w:rPr>
-          <w:noProof/>
-        </w:rPr>
-        <w:t>Utilisateur</w:t>
-      </w:r>
-      <w:r>
-        <w:rPr>
-          <w:noProof/>
-        </w:rPr>
-        <w:t>.idConcert</w:t>
-      </w:r>
-      <w:r>
-        <w:rPr>
-          <w:noProof/>
-        </w:rPr>
-        <w:t xml:space="preserve"> référence </w:t>
-      </w:r>
-      <w:r>
-        <w:rPr>
-          <w:noProof/>
-        </w:rPr>
-        <w:t>Concert.id</w:t>
-      </w:r>
-    </w:p>
-    <w:p>
-      <w:pPr>
-        <w:pStyle w:val="Sansinterligne"/>
-        <w:numPr>
-          <w:ilvl w:val="1"/>
-          <w:numId w:val="4"/>
-        </w:numPr>
-        <w:spacing w:line="360" w:lineRule="auto"/>
-        <w:rPr>
-          <w:noProof/>
-        </w:rPr>
-      </w:pPr>
-      <w:r>
-        <w:rPr>
-          <w:noProof/>
-        </w:rPr>
-        <w:t>Note</w:t>
-      </w:r>
-      <w:r>
-        <w:rPr>
-          <w:noProof/>
-        </w:rPr>
-        <w:t>Utilisateur</w:t>
-      </w:r>
-      <w:r>
-        <w:rPr>
-          <w:noProof/>
-        </w:rPr>
-        <w:t>.idUtilisateur référence Utilisateur.id</w:t>
-      </w:r>
-    </w:p>
-    <w:p>
-      <w:pPr>
-        <w:pStyle w:val="Sansinterligne"/>
-        <w:numPr>
-          <w:ilvl w:val="0"/>
-          <w:numId w:val="4"/>
-        </w:numPr>
-        <w:spacing w:line="360" w:lineRule="auto"/>
-        <w:rPr>
-          <w:noProof/>
-        </w:rPr>
-      </w:pPr>
-      <w:r>
-        <w:rPr>
-          <w:noProof/>
-        </w:rPr>
-        <w:t>Artiste (</w:t>
-      </w:r>
-      <w:r>
-        <w:rPr>
-          <w:noProof/>
-          <w:u w:val="single"/>
-        </w:rPr>
-        <w:t>id</w:t>
-      </w:r>
-      <w:r>
-        <w:rPr>
-          <w:noProof/>
-        </w:rPr>
-        <w:t>, nomScène)</w:t>
-      </w:r>
-    </w:p>
-    <w:p>
-      <w:pPr>
-        <w:pStyle w:val="Sansinterligne"/>
-        <w:numPr>
-          <w:ilvl w:val="0"/>
-          <w:numId w:val="4"/>
-        </w:numPr>
-        <w:spacing w:line="360" w:lineRule="auto"/>
-        <w:rPr>
-          <w:noProof/>
-        </w:rPr>
-      </w:pPr>
-      <w:r>
-        <w:rPr>
-          <w:noProof/>
-        </w:rPr>
-        <w:t>NoteArtiste (</w:t>
-      </w:r>
-      <w:r>
-        <w:rPr>
-          <w:noProof/>
-          <w:u w:val="single"/>
-        </w:rPr>
-        <w:t>idArtiste, idUtilisateur, date</w:t>
       </w:r>
       <w:r>
         <w:rPr>
@@ -1121,27 +1113,14 @@
           <w:r>
             <w:t>/</w:t>
           </w:r>
-          <w:r>
-            <w:fldChar w:fldCharType="begin"/>
-          </w:r>
-          <w:r>
-            <w:instrText xml:space="preserve"> NUMPAGES  \* Arabic  \* MERGEFORMAT </w:instrText>
-          </w:r>
-          <w:r>
-            <w:fldChar w:fldCharType="separate"/>
-          </w:r>
-          <w:r>
-            <w:rPr>
-              <w:noProof/>
-            </w:rPr>
-            <w:t>1</w:t>
-          </w:r>
-          <w:r>
-            <w:rPr>
-              <w:noProof/>
-            </w:rPr>
-            <w:fldChar w:fldCharType="end"/>
-          </w:r>
+          <w:fldSimple w:instr=" NUMPAGES  \* Arabic  \* MERGEFORMAT ">
+            <w:r>
+              <w:rPr>
+                <w:noProof/>
+              </w:rPr>
+              <w:t>1</w:t>
+            </w:r>
+          </w:fldSimple>
         </w:p>
       </w:tc>
       <w:tc>
@@ -1167,7 +1146,7 @@
             <w:rPr>
               <w:noProof/>
             </w:rPr>
-            <w:t>9 décembre 2021</w:t>
+            <w:t>27 janvier 2022</w:t>
           </w:r>
           <w:r>
             <w:fldChar w:fldCharType="end"/>

</xml_diff>